<commit_message>
changed fonts in templates
</commit_message>
<xml_diff>
--- a/template/BP 2004/BP2004_GMS_Abgangszeugnis_Foe.docx
+++ b/template/BP 2004/BP2004_GMS_Abgangszeugnis_Foe.docx
@@ -886,8 +886,6 @@
               </w:rPr>
               <w:t>${geburt}</w:t>
             </w:r>
-            <w:bookmarkStart w:id="3" w:name="_GoBack"/>
-            <w:bookmarkEnd w:id="3"/>
             <w:r>
               <w:rPr>
                 <w:sz w:val="22"/>
@@ -961,7 +959,7 @@
                 </w:ffData>
               </w:fldChar>
             </w:r>
-            <w:bookmarkStart w:id="4" w:name="Text5"/>
+            <w:bookmarkStart w:id="3" w:name="Text5"/>
             <w:r>
               <w:rPr>
                 <w:sz w:val="22"/>
@@ -992,7 +990,7 @@
               </w:rPr>
               <w:fldChar w:fldCharType="end"/>
             </w:r>
-            <w:bookmarkEnd w:id="4"/>
+            <w:bookmarkEnd w:id="3"/>
           </w:p>
         </w:tc>
       </w:tr>
@@ -3529,7 +3527,7 @@
                 </w:ffData>
               </w:fldChar>
             </w:r>
-            <w:bookmarkStart w:id="5" w:name="Text12"/>
+            <w:bookmarkStart w:id="4" w:name="Text12"/>
             <w:r>
               <w:rPr>
                 <w:sz w:val="22"/>
@@ -3560,7 +3558,7 @@
               </w:rPr>
               <w:fldChar w:fldCharType="end"/>
             </w:r>
-            <w:bookmarkEnd w:id="5"/>
+            <w:bookmarkEnd w:id="4"/>
           </w:p>
         </w:tc>
       </w:tr>
@@ -4133,7 +4131,7 @@
             </w:pPr>
             <w:r>
               <w:rPr>
-                <w:sz w:val="20"/>
+                <w:sz w:val="22"/>
               </w:rPr>
               <w:fldChar w:fldCharType="begin">
                 <w:ffData>
@@ -4146,38 +4144,40 @@
                 </w:ffData>
               </w:fldChar>
             </w:r>
-            <w:bookmarkStart w:id="6" w:name="Text1"/>
-            <w:r>
-              <w:rPr>
-                <w:sz w:val="20"/>
+            <w:bookmarkStart w:id="5" w:name="Text1"/>
+            <w:r>
+              <w:rPr>
+                <w:sz w:val="22"/>
               </w:rPr>
               <w:instrText xml:space="preserve"> FORMTEXT </w:instrText>
             </w:r>
             <w:r>
               <w:rPr>
-                <w:sz w:val="20"/>
-              </w:rPr>
-            </w:r>
-            <w:r>
-              <w:rPr>
-                <w:sz w:val="20"/>
+                <w:sz w:val="22"/>
+              </w:rPr>
+            </w:r>
+            <w:r>
+              <w:rPr>
+                <w:sz w:val="22"/>
               </w:rPr>
               <w:fldChar w:fldCharType="separate"/>
             </w:r>
+            <w:bookmarkStart w:id="6" w:name="_GoBack"/>
             <w:r>
               <w:rPr>
                 <w:noProof/>
-                <w:sz w:val="20"/>
+                <w:sz w:val="22"/>
               </w:rPr>
               <w:t>${ags}</w:t>
             </w:r>
-            <w:r>
-              <w:rPr>
-                <w:sz w:val="20"/>
+            <w:bookmarkEnd w:id="6"/>
+            <w:r>
+              <w:rPr>
+                <w:sz w:val="22"/>
               </w:rPr>
               <w:fldChar w:fldCharType="end"/>
             </w:r>
-            <w:bookmarkEnd w:id="6"/>
+            <w:bookmarkEnd w:id="5"/>
           </w:p>
         </w:tc>
       </w:tr>
@@ -7680,6 +7680,8 @@
   <w:rsids>
     <w:rsidRoot w:val="00280EF7"/>
     <w:rsid w:val="00280EF7"/>
+    <w:rsid w:val="007C25F1"/>
+    <w:rsid w:val="009D0E28"/>
   </w:rsids>
   <m:mathPr>
     <m:mathFont m:val="Cambria Math"/>

</xml_diff>

<commit_message>
report text sizes next
</commit_message>
<xml_diff>
--- a/template/BP 2004/BP2004_GMS_Abgangszeugnis_Foe.docx
+++ b/template/BP 2004/BP2004_GMS_Abgangszeugnis_Foe.docx
@@ -303,6 +303,7 @@
               </w:rPr>
               <w:fldChar w:fldCharType="separate"/>
             </w:r>
+            <w:bookmarkStart w:id="1" w:name="_GoBack"/>
             <w:r>
               <w:rPr>
                 <w:b/>
@@ -311,6 +312,7 @@
               </w:rPr>
               <w:t>${schule}</w:t>
             </w:r>
+            <w:bookmarkEnd w:id="1"/>
             <w:r>
               <w:rPr>
                 <w:b/>
@@ -681,7 +683,7 @@
                 </w:ffData>
               </w:fldChar>
             </w:r>
-            <w:bookmarkStart w:id="1" w:name="Text10"/>
+            <w:bookmarkStart w:id="2" w:name="Text10"/>
             <w:r>
               <w:rPr>
                 <w:sz w:val="22"/>
@@ -705,186 +707,6 @@
                 <w:sz w:val="22"/>
               </w:rPr>
               <w:t>${name}</w:t>
-            </w:r>
-            <w:r>
-              <w:rPr>
-                <w:sz w:val="22"/>
-              </w:rPr>
-              <w:fldChar w:fldCharType="end"/>
-            </w:r>
-            <w:bookmarkEnd w:id="1"/>
-          </w:p>
-        </w:tc>
-      </w:tr>
-      <w:tr>
-        <w:trPr>
-          <w:trHeight w:hRule="exact" w:val="397"/>
-          <w:jc w:val="center"/>
-        </w:trPr>
-        <w:tc>
-          <w:tcPr>
-            <w:tcW w:w="2755" w:type="dxa"/>
-            <w:tcBorders>
-              <w:top w:val="nil"/>
-              <w:left w:val="nil"/>
-              <w:bottom w:val="nil"/>
-              <w:right w:val="nil"/>
-            </w:tcBorders>
-            <w:vAlign w:val="center"/>
-          </w:tcPr>
-          <w:p>
-            <w:pPr>
-              <w:rPr>
-                <w:sz w:val="22"/>
-              </w:rPr>
-            </w:pPr>
-            <w:r>
-              <w:rPr>
-                <w:rFonts w:eastAsia="Arial"/>
-                <w:spacing w:val="2"/>
-                <w:position w:val="-1"/>
-                <w:sz w:val="22"/>
-              </w:rPr>
-              <w:t>g</w:t>
-            </w:r>
-            <w:r>
-              <w:rPr>
-                <w:rFonts w:eastAsia="Arial"/>
-                <w:spacing w:val="-1"/>
-                <w:position w:val="-1"/>
-                <w:sz w:val="22"/>
-              </w:rPr>
-              <w:t>e</w:t>
-            </w:r>
-            <w:r>
-              <w:rPr>
-                <w:rFonts w:eastAsia="Arial"/>
-                <w:spacing w:val="2"/>
-                <w:position w:val="-1"/>
-                <w:sz w:val="22"/>
-              </w:rPr>
-              <w:t>b</w:t>
-            </w:r>
-            <w:r>
-              <w:rPr>
-                <w:rFonts w:eastAsia="Arial"/>
-                <w:spacing w:val="-1"/>
-                <w:position w:val="-1"/>
-                <w:sz w:val="22"/>
-              </w:rPr>
-              <w:t>o</w:t>
-            </w:r>
-            <w:r>
-              <w:rPr>
-                <w:rFonts w:eastAsia="Arial"/>
-                <w:spacing w:val="2"/>
-                <w:position w:val="-1"/>
-                <w:sz w:val="22"/>
-              </w:rPr>
-              <w:t>r</w:t>
-            </w:r>
-            <w:r>
-              <w:rPr>
-                <w:rFonts w:eastAsia="Arial"/>
-                <w:spacing w:val="-1"/>
-                <w:position w:val="-1"/>
-                <w:sz w:val="22"/>
-              </w:rPr>
-              <w:t>e</w:t>
-            </w:r>
-            <w:r>
-              <w:rPr>
-                <w:rFonts w:eastAsia="Arial"/>
-                <w:position w:val="-1"/>
-                <w:sz w:val="22"/>
-              </w:rPr>
-              <w:t>n</w:t>
-            </w:r>
-            <w:r>
-              <w:rPr>
-                <w:rFonts w:eastAsia="Arial"/>
-                <w:spacing w:val="19"/>
-                <w:position w:val="-1"/>
-                <w:sz w:val="22"/>
-              </w:rPr>
-              <w:t xml:space="preserve"> </w:t>
-            </w:r>
-            <w:r>
-              <w:rPr>
-                <w:rFonts w:eastAsia="Arial"/>
-                <w:spacing w:val="2"/>
-                <w:position w:val="-1"/>
-                <w:sz w:val="22"/>
-              </w:rPr>
-              <w:t>a</w:t>
-            </w:r>
-            <w:r>
-              <w:rPr>
-                <w:rFonts w:eastAsia="Arial"/>
-                <w:position w:val="-1"/>
-                <w:sz w:val="22"/>
-              </w:rPr>
-              <w:t>m</w:t>
-            </w:r>
-          </w:p>
-        </w:tc>
-        <w:tc>
-          <w:tcPr>
-            <w:tcW w:w="7451" w:type="dxa"/>
-            <w:gridSpan w:val="5"/>
-            <w:tcBorders>
-              <w:top w:val="nil"/>
-              <w:left w:val="nil"/>
-              <w:bottom w:val="nil"/>
-              <w:right w:val="nil"/>
-            </w:tcBorders>
-            <w:vAlign w:val="center"/>
-          </w:tcPr>
-          <w:p>
-            <w:pPr>
-              <w:rPr>
-                <w:sz w:val="22"/>
-              </w:rPr>
-            </w:pPr>
-            <w:r>
-              <w:rPr>
-                <w:sz w:val="22"/>
-              </w:rPr>
-              <w:fldChar w:fldCharType="begin">
-                <w:ffData>
-                  <w:name w:val="Text8"/>
-                  <w:enabled/>
-                  <w:calcOnExit w:val="0"/>
-                  <w:textInput>
-                    <w:maxLength w:val="11"/>
-                  </w:textInput>
-                </w:ffData>
-              </w:fldChar>
-            </w:r>
-            <w:bookmarkStart w:id="2" w:name="Text8"/>
-            <w:r>
-              <w:rPr>
-                <w:sz w:val="22"/>
-              </w:rPr>
-              <w:instrText xml:space="preserve"> FORMTEXT </w:instrText>
-            </w:r>
-            <w:r>
-              <w:rPr>
-                <w:sz w:val="22"/>
-              </w:rPr>
-            </w:r>
-            <w:r>
-              <w:rPr>
-                <w:sz w:val="22"/>
-              </w:rPr>
-              <w:fldChar w:fldCharType="separate"/>
-            </w:r>
-            <w:r>
-              <w:rPr>
-                <w:noProof/>
-                <w:sz w:val="22"/>
-              </w:rPr>
-              <w:t>${geburt}</w:t>
             </w:r>
             <w:r>
               <w:rPr>
@@ -920,9 +742,91 @@
             </w:pPr>
             <w:r>
               <w:rPr>
-                <w:sz w:val="22"/>
-              </w:rPr>
-              <w:t>in</w:t>
+                <w:rFonts w:eastAsia="Arial"/>
+                <w:spacing w:val="2"/>
+                <w:position w:val="-1"/>
+                <w:sz w:val="22"/>
+              </w:rPr>
+              <w:t>g</w:t>
+            </w:r>
+            <w:r>
+              <w:rPr>
+                <w:rFonts w:eastAsia="Arial"/>
+                <w:spacing w:val="-1"/>
+                <w:position w:val="-1"/>
+                <w:sz w:val="22"/>
+              </w:rPr>
+              <w:t>e</w:t>
+            </w:r>
+            <w:r>
+              <w:rPr>
+                <w:rFonts w:eastAsia="Arial"/>
+                <w:spacing w:val="2"/>
+                <w:position w:val="-1"/>
+                <w:sz w:val="22"/>
+              </w:rPr>
+              <w:t>b</w:t>
+            </w:r>
+            <w:r>
+              <w:rPr>
+                <w:rFonts w:eastAsia="Arial"/>
+                <w:spacing w:val="-1"/>
+                <w:position w:val="-1"/>
+                <w:sz w:val="22"/>
+              </w:rPr>
+              <w:t>o</w:t>
+            </w:r>
+            <w:r>
+              <w:rPr>
+                <w:rFonts w:eastAsia="Arial"/>
+                <w:spacing w:val="2"/>
+                <w:position w:val="-1"/>
+                <w:sz w:val="22"/>
+              </w:rPr>
+              <w:t>r</w:t>
+            </w:r>
+            <w:r>
+              <w:rPr>
+                <w:rFonts w:eastAsia="Arial"/>
+                <w:spacing w:val="-1"/>
+                <w:position w:val="-1"/>
+                <w:sz w:val="22"/>
+              </w:rPr>
+              <w:t>e</w:t>
+            </w:r>
+            <w:r>
+              <w:rPr>
+                <w:rFonts w:eastAsia="Arial"/>
+                <w:position w:val="-1"/>
+                <w:sz w:val="22"/>
+              </w:rPr>
+              <w:t>n</w:t>
+            </w:r>
+            <w:r>
+              <w:rPr>
+                <w:rFonts w:eastAsia="Arial"/>
+                <w:spacing w:val="19"/>
+                <w:position w:val="-1"/>
+                <w:sz w:val="22"/>
+              </w:rPr>
+              <w:t xml:space="preserve"> </w:t>
+            </w:r>
+            <w:r>
+              <w:rPr>
+                <w:rFonts w:eastAsia="Arial"/>
+                <w:spacing w:val="2"/>
+                <w:position w:val="-1"/>
+                <w:sz w:val="22"/>
+              </w:rPr>
+              <w:t>a</w:t>
+            </w:r>
+            <w:r>
+              <w:rPr>
+                <w:rFonts w:eastAsia="Arial"/>
+                <w:position w:val="-1"/>
+                <w:sz w:val="22"/>
+              </w:rPr>
+              <w:t>m</w:t>
             </w:r>
           </w:p>
         </w:tc>
@@ -950,6 +854,104 @@
               </w:rPr>
               <w:fldChar w:fldCharType="begin">
                 <w:ffData>
+                  <w:name w:val="Text8"/>
+                  <w:enabled/>
+                  <w:calcOnExit w:val="0"/>
+                  <w:textInput>
+                    <w:maxLength w:val="11"/>
+                  </w:textInput>
+                </w:ffData>
+              </w:fldChar>
+            </w:r>
+            <w:bookmarkStart w:id="3" w:name="Text8"/>
+            <w:r>
+              <w:rPr>
+                <w:sz w:val="22"/>
+              </w:rPr>
+              <w:instrText xml:space="preserve"> FORMTEXT </w:instrText>
+            </w:r>
+            <w:r>
+              <w:rPr>
+                <w:sz w:val="22"/>
+              </w:rPr>
+            </w:r>
+            <w:r>
+              <w:rPr>
+                <w:sz w:val="22"/>
+              </w:rPr>
+              <w:fldChar w:fldCharType="separate"/>
+            </w:r>
+            <w:r>
+              <w:rPr>
+                <w:noProof/>
+                <w:sz w:val="22"/>
+              </w:rPr>
+              <w:t>${geburt}</w:t>
+            </w:r>
+            <w:r>
+              <w:rPr>
+                <w:sz w:val="22"/>
+              </w:rPr>
+              <w:fldChar w:fldCharType="end"/>
+            </w:r>
+            <w:bookmarkEnd w:id="3"/>
+          </w:p>
+        </w:tc>
+      </w:tr>
+      <w:tr>
+        <w:trPr>
+          <w:trHeight w:hRule="exact" w:val="397"/>
+          <w:jc w:val="center"/>
+        </w:trPr>
+        <w:tc>
+          <w:tcPr>
+            <w:tcW w:w="2755" w:type="dxa"/>
+            <w:tcBorders>
+              <w:top w:val="nil"/>
+              <w:left w:val="nil"/>
+              <w:bottom w:val="nil"/>
+              <w:right w:val="nil"/>
+            </w:tcBorders>
+            <w:vAlign w:val="center"/>
+          </w:tcPr>
+          <w:p>
+            <w:pPr>
+              <w:rPr>
+                <w:sz w:val="22"/>
+              </w:rPr>
+            </w:pPr>
+            <w:r>
+              <w:rPr>
+                <w:sz w:val="22"/>
+              </w:rPr>
+              <w:t>in</w:t>
+            </w:r>
+          </w:p>
+        </w:tc>
+        <w:tc>
+          <w:tcPr>
+            <w:tcW w:w="7451" w:type="dxa"/>
+            <w:gridSpan w:val="5"/>
+            <w:tcBorders>
+              <w:top w:val="nil"/>
+              <w:left w:val="nil"/>
+              <w:bottom w:val="nil"/>
+              <w:right w:val="nil"/>
+            </w:tcBorders>
+            <w:vAlign w:val="center"/>
+          </w:tcPr>
+          <w:p>
+            <w:pPr>
+              <w:rPr>
+                <w:sz w:val="22"/>
+              </w:rPr>
+            </w:pPr>
+            <w:r>
+              <w:rPr>
+                <w:sz w:val="22"/>
+              </w:rPr>
+              <w:fldChar w:fldCharType="begin">
+                <w:ffData>
                   <w:name w:val="Text5"/>
                   <w:enabled/>
                   <w:calcOnExit w:val="0"/>
@@ -959,7 +961,7 @@
                 </w:ffData>
               </w:fldChar>
             </w:r>
-            <w:bookmarkStart w:id="3" w:name="Text5"/>
+            <w:bookmarkStart w:id="4" w:name="Text5"/>
             <w:r>
               <w:rPr>
                 <w:sz w:val="22"/>
@@ -990,7 +992,7 @@
               </w:rPr>
               <w:fldChar w:fldCharType="end"/>
             </w:r>
-            <w:bookmarkEnd w:id="3"/>
+            <w:bookmarkEnd w:id="4"/>
           </w:p>
         </w:tc>
       </w:tr>
@@ -3529,7 +3531,7 @@
                 </w:ffData>
               </w:fldChar>
             </w:r>
-            <w:bookmarkStart w:id="4" w:name="Text12"/>
+            <w:bookmarkStart w:id="5" w:name="Text12"/>
             <w:r>
               <w:rPr>
                 <w:sz w:val="22"/>
@@ -3560,7 +3562,7 @@
               </w:rPr>
               <w:fldChar w:fldCharType="end"/>
             </w:r>
-            <w:bookmarkEnd w:id="4"/>
+            <w:bookmarkEnd w:id="5"/>
           </w:p>
         </w:tc>
       </w:tr>
@@ -4146,7 +4148,7 @@
                 </w:ffData>
               </w:fldChar>
             </w:r>
-            <w:bookmarkStart w:id="5" w:name="Text1"/>
+            <w:bookmarkStart w:id="6" w:name="Text1"/>
             <w:r>
               <w:rPr>
                 <w:sz w:val="22"/>
@@ -4164,7 +4166,6 @@
               </w:rPr>
               <w:fldChar w:fldCharType="separate"/>
             </w:r>
-            <w:bookmarkStart w:id="6" w:name="_GoBack"/>
             <w:r>
               <w:rPr>
                 <w:noProof/>
@@ -4172,14 +4173,13 @@
               </w:rPr>
               <w:t>${ags}</w:t>
             </w:r>
+            <w:r>
+              <w:rPr>
+                <w:sz w:val="22"/>
+              </w:rPr>
+              <w:fldChar w:fldCharType="end"/>
+            </w:r>
             <w:bookmarkEnd w:id="6"/>
-            <w:r>
-              <w:rPr>
-                <w:sz w:val="22"/>
-              </w:rPr>
-              <w:fldChar w:fldCharType="end"/>
-            </w:r>
-            <w:bookmarkEnd w:id="5"/>
           </w:p>
         </w:tc>
       </w:tr>
@@ -4304,7 +4304,6 @@
             <w:r>
               <w:rPr>
                 <w:rStyle w:val="Formatvorlage21"/>
-                <w:szCs w:val="20"/>
               </w:rPr>
               <w:fldChar w:fldCharType="begin">
                 <w:ffData>
@@ -4322,20 +4321,17 @@
             <w:r>
               <w:rPr>
                 <w:rStyle w:val="Formatvorlage21"/>
-                <w:szCs w:val="20"/>
               </w:rPr>
               <w:instrText xml:space="preserve"> FORMTEXT </w:instrText>
             </w:r>
             <w:r>
               <w:rPr>
                 <w:rStyle w:val="Formatvorlage21"/>
-                <w:szCs w:val="20"/>
               </w:rPr>
             </w:r>
             <w:r>
               <w:rPr>
                 <w:rStyle w:val="Formatvorlage21"/>
-                <w:szCs w:val="20"/>
               </w:rPr>
               <w:fldChar w:fldCharType="separate"/>
             </w:r>
@@ -4343,14 +4339,12 @@
               <w:rPr>
                 <w:rStyle w:val="Formatvorlage21"/>
                 <w:noProof/>
-                <w:szCs w:val="20"/>
               </w:rPr>
               <w:t>${name}</w:t>
             </w:r>
             <w:r>
               <w:rPr>
                 <w:rStyle w:val="Formatvorlage21"/>
-                <w:szCs w:val="20"/>
               </w:rPr>
               <w:fldChar w:fldCharType="end"/>
             </w:r>
@@ -4358,7 +4352,6 @@
             <w:r>
               <w:rPr>
                 <w:rStyle w:val="Formatvorlage21"/>
-                <w:szCs w:val="20"/>
               </w:rPr>
               <w:t xml:space="preserve"> wurde zieldifferent unterrichtet. Die Leistungsbeschreibung und -bewertung erfolgte auf Grundlage des Bildungsplans für den Förderschwerpunkt </w:t>
             </w:r>
@@ -4381,16 +4374,13 @@
               <w:sdtEndPr>
                 <w:rPr>
                   <w:rStyle w:val="Formatvorlage21"/>
-                  <w:sz w:val="20"/>
-                  <w:szCs w:val="20"/>
                 </w:rPr>
               </w:sdtEndPr>
               <w:sdtContent>
                 <w:r>
                   <w:rPr>
                     <w:rStyle w:val="ab"/>
-                    <w:sz w:val="12"/>
-                    <w:szCs w:val="16"/>
+                    <w:sz w:val="22"/>
                   </w:rPr>
                   <w:t>Wählen Sie ein Element aus.</w:t>
                 </w:r>
@@ -4400,13 +4390,7 @@
               <w:rPr>
                 <w:rStyle w:val="Formatvorlage67"/>
               </w:rPr>
-              <w:t xml:space="preserve"> Das Ziel des Bildungsgangs </w:t>
-            </w:r>
-            <w:r>
-              <w:rPr>
-                <w:rStyle w:val="Formatvorlage67"/>
-              </w:rPr>
-              <w:t xml:space="preserve">Förderschwerpunkt </w:t>
+              <w:t xml:space="preserve"> Das Ziel des Bildungsgangs Förderschwerpunkt </w:t>
             </w:r>
             <w:sdt>
               <w:sdtPr>
@@ -4433,7 +4417,7 @@
                 <w:r>
                   <w:rPr>
                     <w:rStyle w:val="ab"/>
-                    <w:sz w:val="12"/>
+                    <w:sz w:val="22"/>
                   </w:rPr>
                   <w:t>Wählen Sie ein Element aus.</w:t>
                 </w:r>
@@ -4455,7 +4439,6 @@
             <w:r>
               <w:rPr>
                 <w:rStyle w:val="Formatvorlage67"/>
-                <w:sz w:val="20"/>
               </w:rPr>
               <w:t>(Verbalbeurteilung siehe Beiblatt)</w:t>
             </w:r>
@@ -4464,7 +4447,6 @@
             <w:pPr>
               <w:rPr>
                 <w:rStyle w:val="Formatvorlage67"/>
-                <w:sz w:val="14"/>
               </w:rPr>
             </w:pPr>
           </w:p>
@@ -7685,6 +7667,7 @@
     <w:rsid w:val="007C25F1"/>
     <w:rsid w:val="008516C3"/>
     <w:rsid w:val="009D0E28"/>
+    <w:rsid w:val="00B77885"/>
   </w:rsids>
   <m:mathPr>
     <m:mathFont m:val="Cambria Math"/>

</xml_diff>

<commit_message>
Wahlpflichtfach and Profilfach problem
</commit_message>
<xml_diff>
--- a/template/BP 2004/BP2004_GMS_Abgangszeugnis_Foe.docx
+++ b/template/BP 2004/BP2004_GMS_Abgangszeugnis_Foe.docx
@@ -2533,6 +2533,7 @@
               <w:listItem w:displayText="Technik" w:value="Technik"/>
               <w:listItem w:displayText="Französisch" w:value="Französisch"/>
               <w:listItem w:displayText="Mensch und Umwelt (MUm)" w:value="Mensch und Umwelt (MUm)"/>
+              <w:listItem w:displayText="${wahlfach_titel}" w:value="${wahlfach_titel}"/>
             </w:dropDownList>
           </w:sdtPr>
           <w:sdtEndPr>
@@ -2564,7 +2565,7 @@
                   <w:rPr>
                     <w:rStyle w:val="Formatvorlage56"/>
                   </w:rPr>
-                  <w:t>Technik</w:t>
+                  <w:t>${wahlfach_titel}</w:t>
                 </w:r>
               </w:p>
             </w:tc>
@@ -2781,6 +2782,7 @@
               <w:listItem w:displayText="Musik" w:value="Musik"/>
               <w:listItem w:displayText="Bildende Kunst" w:value="Bildende Kunst"/>
               <w:listItem w:displayText="Spanisch" w:value="Spanisch"/>
+              <w:listItem w:displayText="${profilfach_titel}" w:value="${profilfach_titel}"/>
             </w:dropDownList>
           </w:sdtPr>
           <w:sdtEndPr>
@@ -2812,7 +2814,7 @@
                   <w:rPr>
                     <w:rStyle w:val="Formatvorlage57"/>
                   </w:rPr>
-                  <w:t>Spanisch</w:t>
+                  <w:t>${profilfach_titel}</w:t>
                 </w:r>
               </w:p>
             </w:tc>
@@ -3391,6 +3393,7 @@
               </w:rPr>
               <w:fldChar w:fldCharType="separate"/>
             </w:r>
+            <w:bookmarkStart w:id="5" w:name="_GoBack"/>
             <w:r>
               <w:rPr>
                 <w:noProof/>
@@ -3398,6 +3401,7 @@
               </w:rPr>
               <w:t>${projekt_thema}</w:t>
             </w:r>
+            <w:bookmarkEnd w:id="5"/>
             <w:r>
               <w:rPr>
                 <w:sz w:val="22"/>
@@ -3990,7 +3994,7 @@
                 </w:ffData>
               </w:fldChar>
             </w:r>
-            <w:bookmarkStart w:id="5" w:name="Text1"/>
+            <w:bookmarkStart w:id="6" w:name="Text1"/>
             <w:r>
               <w:rPr>
                 <w:sz w:val="22"/>
@@ -4021,7 +4025,7 @@
               </w:rPr>
               <w:fldChar w:fldCharType="end"/>
             </w:r>
-            <w:bookmarkEnd w:id="5"/>
+            <w:bookmarkEnd w:id="6"/>
           </w:p>
         </w:tc>
       </w:tr>
@@ -4159,7 +4163,7 @@
                 </w:ffData>
               </w:fldChar>
             </w:r>
-            <w:bookmarkStart w:id="6" w:name="Text2"/>
+            <w:bookmarkStart w:id="7" w:name="Text2"/>
             <w:r>
               <w:rPr>
                 <w:rStyle w:val="Formatvorlage21"/>
@@ -4190,7 +4194,7 @@
               </w:rPr>
               <w:fldChar w:fldCharType="end"/>
             </w:r>
-            <w:bookmarkEnd w:id="6"/>
+            <w:bookmarkEnd w:id="7"/>
             <w:r>
               <w:rPr>
                 <w:rStyle w:val="Formatvorlage21"/>
@@ -4338,7 +4342,7 @@
                 </w:ffData>
               </w:fldChar>
             </w:r>
-            <w:bookmarkStart w:id="7" w:name="Text13"/>
+            <w:bookmarkStart w:id="8" w:name="Text13"/>
             <w:r>
               <w:rPr>
                 <w:rStyle w:val="Formatvorlage67"/>
@@ -4362,7 +4366,7 @@
               </w:rPr>
               <w:fldChar w:fldCharType="end"/>
             </w:r>
-            <w:bookmarkEnd w:id="7"/>
+            <w:bookmarkEnd w:id="8"/>
           </w:p>
         </w:tc>
       </w:tr>
@@ -4464,7 +4468,7 @@
                 </w:ffData>
               </w:fldChar>
             </w:r>
-            <w:bookmarkStart w:id="8" w:name="Text11"/>
+            <w:bookmarkStart w:id="9" w:name="Text11"/>
             <w:r>
               <w:rPr>
                 <w:sz w:val="22"/>
@@ -4482,7 +4486,6 @@
               </w:rPr>
               <w:fldChar w:fldCharType="separate"/>
             </w:r>
-            <w:bookmarkStart w:id="9" w:name="_GoBack"/>
             <w:r>
               <w:rPr>
                 <w:noProof/>
@@ -4490,14 +4493,13 @@
               </w:rPr>
               <w:t>${certda}</w:t>
             </w:r>
+            <w:r>
+              <w:rPr>
+                <w:sz w:val="22"/>
+              </w:rPr>
+              <w:fldChar w:fldCharType="end"/>
+            </w:r>
             <w:bookmarkEnd w:id="9"/>
-            <w:r>
-              <w:rPr>
-                <w:sz w:val="22"/>
-              </w:rPr>
-              <w:fldChar w:fldCharType="end"/>
-            </w:r>
-            <w:bookmarkEnd w:id="8"/>
           </w:p>
         </w:tc>
         <w:tc>
@@ -7500,6 +7502,7 @@
     <w:rsid w:val="000C6F43"/>
     <w:rsid w:val="00280EF7"/>
     <w:rsid w:val="003D5A0E"/>
+    <w:rsid w:val="0046015C"/>
     <w:rsid w:val="006A1489"/>
     <w:rsid w:val="007C25F1"/>
     <w:rsid w:val="008516C3"/>

</xml_diff>

<commit_message>
layout of report; docx parsing issues
</commit_message>
<xml_diff>
--- a/template/BP 2004/BP2004_GMS_Abgangszeugnis_Foe.docx
+++ b/template/BP 2004/BP2004_GMS_Abgangszeugnis_Foe.docx
@@ -3393,7 +3393,6 @@
               </w:rPr>
               <w:fldChar w:fldCharType="separate"/>
             </w:r>
-            <w:bookmarkStart w:id="5" w:name="_GoBack"/>
             <w:r>
               <w:rPr>
                 <w:noProof/>
@@ -3401,7 +3400,6 @@
               </w:rPr>
               <w:t>${projekt_thema}</w:t>
             </w:r>
-            <w:bookmarkEnd w:id="5"/>
             <w:r>
               <w:rPr>
                 <w:sz w:val="22"/>
@@ -3442,71 +3440,62 @@
             </w:r>
           </w:p>
         </w:tc>
-        <w:tc>
-          <w:tcPr>
-            <w:tcW w:w="7451" w:type="dxa"/>
-            <w:gridSpan w:val="5"/>
-            <w:tcBorders>
-              <w:top w:val="nil"/>
-              <w:left w:val="nil"/>
-              <w:bottom w:val="nil"/>
-              <w:right w:val="nil"/>
-            </w:tcBorders>
-            <w:vAlign w:val="center"/>
-          </w:tcPr>
-          <w:p>
-            <w:pPr>
-              <w:rPr>
-                <w:sz w:val="22"/>
-              </w:rPr>
-            </w:pPr>
-            <w:r>
-              <w:rPr>
-                <w:sz w:val="22"/>
-              </w:rPr>
-              <w:fldChar w:fldCharType="begin">
-                <w:ffData>
-                  <w:name w:val="Text12"/>
-                  <w:enabled/>
-                  <w:calcOnExit w:val="0"/>
-                  <w:textInput>
-                    <w:maxLength w:val="100"/>
-                  </w:textInput>
-                </w:ffData>
-              </w:fldChar>
-            </w:r>
-            <w:r>
-              <w:rPr>
-                <w:sz w:val="22"/>
-              </w:rPr>
-              <w:instrText xml:space="preserve"> FORMTEXT </w:instrText>
-            </w:r>
-            <w:r>
-              <w:rPr>
-                <w:sz w:val="22"/>
-              </w:rPr>
-            </w:r>
-            <w:r>
-              <w:rPr>
-                <w:sz w:val="22"/>
-              </w:rPr>
-              <w:fldChar w:fldCharType="separate"/>
-            </w:r>
-            <w:r>
-              <w:rPr>
-                <w:noProof/>
-                <w:sz w:val="22"/>
-              </w:rPr>
-              <w:t>${projekt_verbalbeurteilung}</w:t>
-            </w:r>
-            <w:r>
-              <w:rPr>
-                <w:sz w:val="22"/>
-              </w:rPr>
-              <w:fldChar w:fldCharType="end"/>
-            </w:r>
-          </w:p>
-        </w:tc>
+        <w:sdt>
+          <w:sdtPr>
+            <w:rPr>
+              <w:rStyle w:val="Formatvorlage54"/>
+            </w:rPr>
+            <w:id w:val="949661516"/>
+            <w:placeholder>
+              <w:docPart w:val="A014F089DE8948BDABC7950BB049AD8B"/>
+            </w:placeholder>
+            <w:dropDownList>
+              <w:listItem w:value="Wählen Sie ein Element aus."/>
+              <w:listItem w:displayText="sehr gut" w:value="sehr gut"/>
+              <w:listItem w:displayText="gut" w:value="gut"/>
+              <w:listItem w:displayText="befriedigend" w:value="befriedigend"/>
+              <w:listItem w:displayText="ausreichend" w:value="ausreichend"/>
+              <w:listItem w:displayText="mangelhaft" w:value="mangelhaft"/>
+              <w:listItem w:displayText="ungenügend" w:value="ungenügend"/>
+              <w:listItem w:displayText="---" w:value="---"/>
+            </w:dropDownList>
+          </w:sdtPr>
+          <w:sdtEndPr>
+            <w:rPr>
+              <w:rStyle w:val="a0"/>
+              <w:sz w:val="14"/>
+              <w:szCs w:val="14"/>
+            </w:rPr>
+          </w:sdtEndPr>
+          <w:sdtContent>
+            <w:tc>
+              <w:tcPr>
+                <w:tcW w:w="7451" w:type="dxa"/>
+                <w:gridSpan w:val="5"/>
+                <w:tcBorders>
+                  <w:top w:val="nil"/>
+                  <w:left w:val="nil"/>
+                  <w:bottom w:val="nil"/>
+                  <w:right w:val="nil"/>
+                </w:tcBorders>
+                <w:vAlign w:val="center"/>
+              </w:tcPr>
+              <w:p>
+                <w:pPr>
+                  <w:rPr>
+                    <w:sz w:val="22"/>
+                  </w:rPr>
+                </w:pPr>
+                <w:r>
+                  <w:rPr>
+                    <w:rStyle w:val="Formatvorlage54"/>
+                  </w:rPr>
+                  <w:t>sehr gut</w:t>
+                </w:r>
+              </w:p>
+            </w:tc>
+          </w:sdtContent>
+        </w:sdt>
       </w:tr>
       <w:tr>
         <w:trPr>
@@ -3994,7 +3983,7 @@
                 </w:ffData>
               </w:fldChar>
             </w:r>
-            <w:bookmarkStart w:id="6" w:name="Text1"/>
+            <w:bookmarkStart w:id="5" w:name="Text1"/>
             <w:r>
               <w:rPr>
                 <w:sz w:val="22"/>
@@ -4025,7 +4014,7 @@
               </w:rPr>
               <w:fldChar w:fldCharType="end"/>
             </w:r>
-            <w:bookmarkEnd w:id="6"/>
+            <w:bookmarkEnd w:id="5"/>
           </w:p>
         </w:tc>
       </w:tr>
@@ -4163,7 +4152,7 @@
                 </w:ffData>
               </w:fldChar>
             </w:r>
-            <w:bookmarkStart w:id="7" w:name="Text2"/>
+            <w:bookmarkStart w:id="6" w:name="Text2"/>
             <w:r>
               <w:rPr>
                 <w:rStyle w:val="Formatvorlage21"/>
@@ -4194,7 +4183,7 @@
               </w:rPr>
               <w:fldChar w:fldCharType="end"/>
             </w:r>
-            <w:bookmarkEnd w:id="7"/>
+            <w:bookmarkEnd w:id="6"/>
             <w:r>
               <w:rPr>
                 <w:rStyle w:val="Formatvorlage21"/>
@@ -4342,7 +4331,7 @@
                 </w:ffData>
               </w:fldChar>
             </w:r>
-            <w:bookmarkStart w:id="8" w:name="Text13"/>
+            <w:bookmarkStart w:id="7" w:name="Text13"/>
             <w:r>
               <w:rPr>
                 <w:rStyle w:val="Formatvorlage67"/>
@@ -4366,7 +4355,7 @@
               </w:rPr>
               <w:fldChar w:fldCharType="end"/>
             </w:r>
-            <w:bookmarkEnd w:id="8"/>
+            <w:bookmarkEnd w:id="7"/>
           </w:p>
         </w:tc>
       </w:tr>
@@ -4468,7 +4457,7 @@
                 </w:ffData>
               </w:fldChar>
             </w:r>
-            <w:bookmarkStart w:id="9" w:name="Text11"/>
+            <w:bookmarkStart w:id="8" w:name="Text11"/>
             <w:r>
               <w:rPr>
                 <w:sz w:val="22"/>
@@ -4499,7 +4488,7 @@
               </w:rPr>
               <w:fldChar w:fldCharType="end"/>
             </w:r>
-            <w:bookmarkEnd w:id="9"/>
+            <w:bookmarkEnd w:id="8"/>
           </w:p>
         </w:tc>
         <w:tc>
@@ -7430,6 +7419,37 @@
         </w:p>
       </w:docPartBody>
     </w:docPart>
+    <w:docPart>
+      <w:docPartPr>
+        <w:name w:val="A014F089DE8948BDABC7950BB049AD8B"/>
+        <w:category>
+          <w:name w:val="Общие"/>
+          <w:gallery w:val="placeholder"/>
+        </w:category>
+        <w:types>
+          <w:type w:val="bbPlcHdr"/>
+        </w:types>
+        <w:behaviors>
+          <w:behavior w:val="content"/>
+        </w:behaviors>
+        <w:guid w:val="{A613D54D-5658-43C0-833E-E4DEF329B27A}"/>
+      </w:docPartPr>
+      <w:docPartBody>
+        <w:p>
+          <w:pPr>
+            <w:pStyle w:val="A014F089DE8948BDABC7950BB049AD8B"/>
+          </w:pPr>
+          <w:r>
+            <w:rPr>
+              <w:rStyle w:val="a3"/>
+              <w:sz w:val="14"/>
+              <w:szCs w:val="14"/>
+            </w:rPr>
+            <w:t>Wählen Sie ein Element aus.</w:t>
+          </w:r>
+        </w:p>
+      </w:docPartBody>
+    </w:docPart>
   </w:docParts>
 </w:glossaryDocument>
 </file>
@@ -7448,7 +7468,7 @@
     <w:charset w:val="CC"/>
     <w:family w:val="swiss"/>
     <w:pitch w:val="variable"/>
-    <w:sig w:usb0="E0002EFF" w:usb1="C000247B" w:usb2="00000009" w:usb3="00000000" w:csb0="000001FF" w:csb1="00000000"/>
+    <w:sig w:usb0="E0002AFF" w:usb1="4000ACFF" w:usb2="00000001" w:usb3="00000000" w:csb0="000001FF" w:csb1="00000000"/>
   </w:font>
   <w:font w:name="Times New Roman">
     <w:panose1 w:val="02020603050405020304"/>
@@ -7469,7 +7489,7 @@
     <w:charset w:val="CC"/>
     <w:family w:val="roman"/>
     <w:pitch w:val="variable"/>
-    <w:sig w:usb0="E00006FF" w:usb1="420024FF" w:usb2="02000000" w:usb3="00000000" w:csb0="0000019F" w:csb1="00000000"/>
+    <w:sig w:usb0="E00002FF" w:usb1="400004FF" w:usb2="00000000" w:usb3="00000000" w:csb0="0000019F" w:csb1="00000000"/>
   </w:font>
   <w:font w:name="Calibri Light">
     <w:panose1 w:val="020F0302020204030204"/>
@@ -7498,6 +7518,7 @@
   </w:compat>
   <w:rsids>
     <w:rsidRoot w:val="00280EF7"/>
+    <w:rsid w:val="000B3DEA"/>
     <w:rsid w:val="000B6DFE"/>
     <w:rsid w:val="000C6F43"/>
     <w:rsid w:val="00280EF7"/>
@@ -7505,6 +7526,7 @@
     <w:rsid w:val="0046015C"/>
     <w:rsid w:val="006A1489"/>
     <w:rsid w:val="007C25F1"/>
+    <w:rsid w:val="007D5A9F"/>
     <w:rsid w:val="008516C3"/>
     <w:rsid w:val="009D0E28"/>
     <w:rsid w:val="00B77885"/>
@@ -7961,7 +7983,7 @@
     <w:basedOn w:val="a0"/>
     <w:uiPriority w:val="99"/>
     <w:semiHidden/>
-    <w:rsid w:val="006A1489"/>
+    <w:rsid w:val="007D5A9F"/>
     <w:rPr>
       <w:color w:val="808080"/>
     </w:rPr>
@@ -7984,6 +8006,13 @@
   <w:style w:type="paragraph" w:customStyle="1" w:styleId="6AB94956081E4D98BD85CF229FF9184C">
     <w:name w:val="6AB94956081E4D98BD85CF229FF9184C"/>
     <w:rsid w:val="006A1489"/>
+    <w:rPr>
+      <w:lang w:val="ru-UA" w:eastAsia="ru-UA"/>
+    </w:rPr>
+  </w:style>
+  <w:style w:type="paragraph" w:customStyle="1" w:styleId="A014F089DE8948BDABC7950BB049AD8B">
+    <w:name w:val="A014F089DE8948BDABC7950BB049AD8B"/>
+    <w:rsid w:val="007D5A9F"/>
     <w:rPr>
       <w:lang w:val="ru-UA" w:eastAsia="ru-UA"/>
     </w:rPr>

</xml_diff>